<commit_message>
Custom el. + doc. update
</commit_message>
<xml_diff>
--- a/documentation/Documentation.docx
+++ b/documentation/Documentation.docx
@@ -614,7 +614,7 @@
           <w:r>
             <w:fldChar w:fldCharType="separate"/>
           </w:r>
-          <w:hyperlink w:anchor="_Toc151360909" w:history="1">
+          <w:hyperlink w:anchor="_Toc151974305" w:history="1">
             <w:r>
               <w:rPr>
                 <w:rStyle w:val="Hypertextovodkaz"/>
@@ -659,7 +659,7 @@
                 <w:noProof/>
                 <w:webHidden/>
               </w:rPr>
-              <w:instrText xml:space="preserve"> PAGEREF _Toc151360909 \h </w:instrText>
+              <w:instrText xml:space="preserve"> PAGEREF _Toc151974305 \h </w:instrText>
             </w:r>
             <w:r>
               <w:rPr>
@@ -706,7 +706,7 @@
               <w14:ligatures w14:val="standardContextual"/>
             </w:rPr>
           </w:pPr>
-          <w:hyperlink w:anchor="_Toc151360910" w:history="1">
+          <w:hyperlink w:anchor="_Toc151974306" w:history="1">
             <w:r>
               <w:rPr>
                 <w:rStyle w:val="Hypertextovodkaz"/>
@@ -751,7 +751,7 @@
                 <w:noProof/>
                 <w:webHidden/>
               </w:rPr>
-              <w:instrText xml:space="preserve"> PAGEREF _Toc151360910 \h </w:instrText>
+              <w:instrText xml:space="preserve"> PAGEREF _Toc151974306 \h </w:instrText>
             </w:r>
             <w:r>
               <w:rPr>
@@ -798,7 +798,7 @@
               <w14:ligatures w14:val="standardContextual"/>
             </w:rPr>
           </w:pPr>
-          <w:hyperlink w:anchor="_Toc151360911" w:history="1">
+          <w:hyperlink w:anchor="_Toc151974307" w:history="1">
             <w:r>
               <w:rPr>
                 <w:rStyle w:val="Hypertextovodkaz"/>
@@ -843,7 +843,7 @@
                 <w:noProof/>
                 <w:webHidden/>
               </w:rPr>
-              <w:instrText xml:space="preserve"> PAGEREF _Toc151360911 \h </w:instrText>
+              <w:instrText xml:space="preserve"> PAGEREF _Toc151974307 \h </w:instrText>
             </w:r>
             <w:r>
               <w:rPr>
@@ -890,7 +890,7 @@
               <w14:ligatures w14:val="standardContextual"/>
             </w:rPr>
           </w:pPr>
-          <w:hyperlink w:anchor="_Toc151360912" w:history="1">
+          <w:hyperlink w:anchor="_Toc151974308" w:history="1">
             <w:r>
               <w:rPr>
                 <w:rStyle w:val="Hypertextovodkaz"/>
@@ -935,7 +935,7 @@
                 <w:noProof/>
                 <w:webHidden/>
               </w:rPr>
-              <w:instrText xml:space="preserve"> PAGEREF _Toc151360912 \h </w:instrText>
+              <w:instrText xml:space="preserve"> PAGEREF _Toc151974308 \h </w:instrText>
             </w:r>
             <w:r>
               <w:rPr>
@@ -982,7 +982,7 @@
               <w14:ligatures w14:val="standardContextual"/>
             </w:rPr>
           </w:pPr>
-          <w:hyperlink w:anchor="_Toc151360913" w:history="1">
+          <w:hyperlink w:anchor="_Toc151974309" w:history="1">
             <w:r>
               <w:rPr>
                 <w:rStyle w:val="Hypertextovodkaz"/>
@@ -1027,7 +1027,7 @@
                 <w:noProof/>
                 <w:webHidden/>
               </w:rPr>
-              <w:instrText xml:space="preserve"> PAGEREF _Toc151360913 \h </w:instrText>
+              <w:instrText xml:space="preserve"> PAGEREF _Toc151974309 \h </w:instrText>
             </w:r>
             <w:r>
               <w:rPr>
@@ -1074,7 +1074,7 @@
               <w14:ligatures w14:val="standardContextual"/>
             </w:rPr>
           </w:pPr>
-          <w:hyperlink w:anchor="_Toc151360914" w:history="1">
+          <w:hyperlink w:anchor="_Toc151974310" w:history="1">
             <w:r>
               <w:rPr>
                 <w:rStyle w:val="Hypertextovodkaz"/>
@@ -1119,7 +1119,7 @@
                 <w:noProof/>
                 <w:webHidden/>
               </w:rPr>
-              <w:instrText xml:space="preserve"> PAGEREF _Toc151360914 \h </w:instrText>
+              <w:instrText xml:space="preserve"> PAGEREF _Toc151974310 \h </w:instrText>
             </w:r>
             <w:r>
               <w:rPr>
@@ -1166,7 +1166,7 @@
               <w14:ligatures w14:val="standardContextual"/>
             </w:rPr>
           </w:pPr>
-          <w:hyperlink w:anchor="_Toc151360915" w:history="1">
+          <w:hyperlink w:anchor="_Toc151974311" w:history="1">
             <w:r>
               <w:rPr>
                 <w:rStyle w:val="Hypertextovodkaz"/>
@@ -1211,7 +1211,7 @@
                 <w:noProof/>
                 <w:webHidden/>
               </w:rPr>
-              <w:instrText xml:space="preserve"> PAGEREF _Toc151360915 \h </w:instrText>
+              <w:instrText xml:space="preserve"> PAGEREF _Toc151974311 \h </w:instrText>
             </w:r>
             <w:r>
               <w:rPr>
@@ -1258,7 +1258,7 @@
               <w14:ligatures w14:val="standardContextual"/>
             </w:rPr>
           </w:pPr>
-          <w:hyperlink w:anchor="_Toc151360916" w:history="1">
+          <w:hyperlink w:anchor="_Toc151974312" w:history="1">
             <w:r>
               <w:rPr>
                 <w:rStyle w:val="Hypertextovodkaz"/>
@@ -1303,7 +1303,7 @@
                 <w:noProof/>
                 <w:webHidden/>
               </w:rPr>
-              <w:instrText xml:space="preserve"> PAGEREF _Toc151360916 \h </w:instrText>
+              <w:instrText xml:space="preserve"> PAGEREF _Toc151974312 \h </w:instrText>
             </w:r>
             <w:r>
               <w:rPr>
@@ -1350,7 +1350,7 @@
               <w14:ligatures w14:val="standardContextual"/>
             </w:rPr>
           </w:pPr>
-          <w:hyperlink w:anchor="_Toc151360917" w:history="1">
+          <w:hyperlink w:anchor="_Toc151974313" w:history="1">
             <w:r>
               <w:rPr>
                 <w:rStyle w:val="Hypertextovodkaz"/>
@@ -1395,7 +1395,7 @@
                 <w:noProof/>
                 <w:webHidden/>
               </w:rPr>
-              <w:instrText xml:space="preserve"> PAGEREF _Toc151360917 \h </w:instrText>
+              <w:instrText xml:space="preserve"> PAGEREF _Toc151974313 \h </w:instrText>
             </w:r>
             <w:r>
               <w:rPr>
@@ -1442,7 +1442,7 @@
               <w14:ligatures w14:val="standardContextual"/>
             </w:rPr>
           </w:pPr>
-          <w:hyperlink w:anchor="_Toc151360918" w:history="1">
+          <w:hyperlink w:anchor="_Toc151974314" w:history="1">
             <w:r>
               <w:rPr>
                 <w:rStyle w:val="Hypertextovodkaz"/>
@@ -1487,7 +1487,7 @@
                 <w:noProof/>
                 <w:webHidden/>
               </w:rPr>
-              <w:instrText xml:space="preserve"> PAGEREF _Toc151360918 \h </w:instrText>
+              <w:instrText xml:space="preserve"> PAGEREF _Toc151974314 \h </w:instrText>
             </w:r>
             <w:r>
               <w:rPr>
@@ -1534,7 +1534,7 @@
               <w14:ligatures w14:val="standardContextual"/>
             </w:rPr>
           </w:pPr>
-          <w:hyperlink w:anchor="_Toc151360919" w:history="1">
+          <w:hyperlink w:anchor="_Toc151974315" w:history="1">
             <w:r>
               <w:rPr>
                 <w:rStyle w:val="Hypertextovodkaz"/>
@@ -1579,7 +1579,7 @@
                 <w:noProof/>
                 <w:webHidden/>
               </w:rPr>
-              <w:instrText xml:space="preserve"> PAGEREF _Toc151360919 \h </w:instrText>
+              <w:instrText xml:space="preserve"> PAGEREF _Toc151974315 \h </w:instrText>
             </w:r>
             <w:r>
               <w:rPr>
@@ -1626,7 +1626,7 @@
               <w14:ligatures w14:val="standardContextual"/>
             </w:rPr>
           </w:pPr>
-          <w:hyperlink w:anchor="_Toc151360920" w:history="1">
+          <w:hyperlink w:anchor="_Toc151974316" w:history="1">
             <w:r>
               <w:rPr>
                 <w:rStyle w:val="Hypertextovodkaz"/>
@@ -1671,7 +1671,7 @@
                 <w:noProof/>
                 <w:webHidden/>
               </w:rPr>
-              <w:instrText xml:space="preserve"> PAGEREF _Toc151360920 \h </w:instrText>
+              <w:instrText xml:space="preserve"> PAGEREF _Toc151974316 \h </w:instrText>
             </w:r>
             <w:r>
               <w:rPr>
@@ -1718,7 +1718,7 @@
               <w14:ligatures w14:val="standardContextual"/>
             </w:rPr>
           </w:pPr>
-          <w:hyperlink w:anchor="_Toc151360921" w:history="1">
+          <w:hyperlink w:anchor="_Toc151974317" w:history="1">
             <w:r>
               <w:rPr>
                 <w:rStyle w:val="Hypertextovodkaz"/>
@@ -1763,7 +1763,7 @@
                 <w:noProof/>
                 <w:webHidden/>
               </w:rPr>
-              <w:instrText xml:space="preserve"> PAGEREF _Toc151360921 \h </w:instrText>
+              <w:instrText xml:space="preserve"> PAGEREF _Toc151974317 \h </w:instrText>
             </w:r>
             <w:r>
               <w:rPr>
@@ -1810,7 +1810,7 @@
               <w14:ligatures w14:val="standardContextual"/>
             </w:rPr>
           </w:pPr>
-          <w:hyperlink w:anchor="_Toc151360922" w:history="1">
+          <w:hyperlink w:anchor="_Toc151974318" w:history="1">
             <w:r>
               <w:rPr>
                 <w:rStyle w:val="Hypertextovodkaz"/>
@@ -1855,7 +1855,7 @@
                 <w:noProof/>
                 <w:webHidden/>
               </w:rPr>
-              <w:instrText xml:space="preserve"> PAGEREF _Toc151360922 \h </w:instrText>
+              <w:instrText xml:space="preserve"> PAGEREF _Toc151974318 \h </w:instrText>
             </w:r>
             <w:r>
               <w:rPr>
@@ -1902,7 +1902,7 @@
               <w14:ligatures w14:val="standardContextual"/>
             </w:rPr>
           </w:pPr>
-          <w:hyperlink w:anchor="_Toc151360923" w:history="1">
+          <w:hyperlink w:anchor="_Toc151974319" w:history="1">
             <w:r>
               <w:rPr>
                 <w:rStyle w:val="Hypertextovodkaz"/>
@@ -1947,7 +1947,7 @@
                 <w:noProof/>
                 <w:webHidden/>
               </w:rPr>
-              <w:instrText xml:space="preserve"> PAGEREF _Toc151360923 \h </w:instrText>
+              <w:instrText xml:space="preserve"> PAGEREF _Toc151974319 \h </w:instrText>
             </w:r>
             <w:r>
               <w:rPr>
@@ -1994,7 +1994,7 @@
               <w14:ligatures w14:val="standardContextual"/>
             </w:rPr>
           </w:pPr>
-          <w:hyperlink w:anchor="_Toc151360924" w:history="1">
+          <w:hyperlink w:anchor="_Toc151974320" w:history="1">
             <w:r>
               <w:rPr>
                 <w:rStyle w:val="Hypertextovodkaz"/>
@@ -2039,7 +2039,7 @@
                 <w:noProof/>
                 <w:webHidden/>
               </w:rPr>
-              <w:instrText xml:space="preserve"> PAGEREF _Toc151360924 \h </w:instrText>
+              <w:instrText xml:space="preserve"> PAGEREF _Toc151974320 \h </w:instrText>
             </w:r>
             <w:r>
               <w:rPr>
@@ -2086,7 +2086,7 @@
               <w14:ligatures w14:val="standardContextual"/>
             </w:rPr>
           </w:pPr>
-          <w:hyperlink w:anchor="_Toc151360925" w:history="1">
+          <w:hyperlink w:anchor="_Toc151974321" w:history="1">
             <w:r>
               <w:rPr>
                 <w:rStyle w:val="Hypertextovodkaz"/>
@@ -2131,7 +2131,7 @@
                 <w:noProof/>
                 <w:webHidden/>
               </w:rPr>
-              <w:instrText xml:space="preserve"> PAGEREF _Toc151360925 \h </w:instrText>
+              <w:instrText xml:space="preserve"> PAGEREF _Toc151974321 \h </w:instrText>
             </w:r>
             <w:r>
               <w:rPr>
@@ -2178,7 +2178,7 @@
               <w14:ligatures w14:val="standardContextual"/>
             </w:rPr>
           </w:pPr>
-          <w:hyperlink w:anchor="_Toc151360926" w:history="1">
+          <w:hyperlink w:anchor="_Toc151974322" w:history="1">
             <w:r>
               <w:rPr>
                 <w:rStyle w:val="Hypertextovodkaz"/>
@@ -2223,7 +2223,7 @@
                 <w:noProof/>
                 <w:webHidden/>
               </w:rPr>
-              <w:instrText xml:space="preserve"> PAGEREF _Toc151360926 \h </w:instrText>
+              <w:instrText xml:space="preserve"> PAGEREF _Toc151974322 \h </w:instrText>
             </w:r>
             <w:r>
               <w:rPr>
@@ -2270,7 +2270,7 @@
               <w14:ligatures w14:val="standardContextual"/>
             </w:rPr>
           </w:pPr>
-          <w:hyperlink w:anchor="_Toc151360927" w:history="1">
+          <w:hyperlink w:anchor="_Toc151974323" w:history="1">
             <w:r>
               <w:rPr>
                 <w:rStyle w:val="Hypertextovodkaz"/>
@@ -2315,7 +2315,7 @@
                 <w:noProof/>
                 <w:webHidden/>
               </w:rPr>
-              <w:instrText xml:space="preserve"> PAGEREF _Toc151360927 \h </w:instrText>
+              <w:instrText xml:space="preserve"> PAGEREF _Toc151974323 \h </w:instrText>
             </w:r>
             <w:r>
               <w:rPr>
@@ -2362,7 +2362,7 @@
               <w14:ligatures w14:val="standardContextual"/>
             </w:rPr>
           </w:pPr>
-          <w:hyperlink w:anchor="_Toc151360928" w:history="1">
+          <w:hyperlink w:anchor="_Toc151974324" w:history="1">
             <w:r>
               <w:rPr>
                 <w:rStyle w:val="Hypertextovodkaz"/>
@@ -2407,7 +2407,7 @@
                 <w:noProof/>
                 <w:webHidden/>
               </w:rPr>
-              <w:instrText xml:space="preserve"> PAGEREF _Toc151360928 \h </w:instrText>
+              <w:instrText xml:space="preserve"> PAGEREF _Toc151974324 \h </w:instrText>
             </w:r>
             <w:r>
               <w:rPr>
@@ -2476,7 +2476,7 @@
       <w:pPr>
         <w:pStyle w:val="Nadpis1"/>
       </w:pPr>
-      <w:bookmarkStart w:id="1" w:name="_Toc151360909"/>
+      <w:bookmarkStart w:id="1" w:name="_Toc151974305"/>
       <w:r>
         <w:lastRenderedPageBreak/>
         <w:t>Zadání</w:t>
@@ -2522,10 +2522,7 @@
         <w:t xml:space="preserve">poskytla </w:t>
       </w:r>
       <w:r>
-        <w:t>„</w:t>
-      </w:r>
-      <w:r>
-        <w:t>zpětnou vazbu“</w:t>
+        <w:t>„zpětnou vazbu“</w:t>
       </w:r>
       <w:r>
         <w:t xml:space="preserve"> </w:t>
@@ -2559,7 +2556,7 @@
       <w:pPr>
         <w:pStyle w:val="Nadpis1"/>
       </w:pPr>
-      <w:bookmarkStart w:id="2" w:name="_Toc151360910"/>
+      <w:bookmarkStart w:id="2" w:name="_Toc151974306"/>
       <w:r>
         <w:lastRenderedPageBreak/>
         <w:t>Úvod</w:t>
@@ -2567,7 +2564,6 @@
       <w:bookmarkEnd w:id="2"/>
     </w:p>
     <w:p/>
-    <w:p/>
     <w:p>
       <w:pPr>
         <w:spacing w:after="160" w:line="259" w:lineRule="auto"/>
@@ -2581,24 +2577,202 @@
       <w:pPr>
         <w:pStyle w:val="Nadpis1"/>
       </w:pPr>
-      <w:bookmarkStart w:id="3" w:name="_Toc151360911"/>
+      <w:bookmarkStart w:id="3" w:name="_Toc151974307"/>
       <w:r>
         <w:lastRenderedPageBreak/>
         <w:t>Terminologie</w:t>
       </w:r>
       <w:bookmarkEnd w:id="3"/>
     </w:p>
+    <w:p>
+      <w:r>
+        <w:t>Pro tuto práci je nutné definovat několik základních pojmů.</w:t>
+      </w:r>
+      <w:r>
+        <w:t xml:space="preserve"> </w:t>
+      </w:r>
+    </w:p>
+    <w:p/>
+    <w:p>
+      <w:pPr>
+        <w:pStyle w:val="Nadpis2"/>
+      </w:pPr>
+      <w:bookmarkStart w:id="4" w:name="_Toc151974308"/>
+      <w:r>
+        <w:t>Statický text</w:t>
+      </w:r>
+      <w:bookmarkEnd w:id="4"/>
+    </w:p>
+    <w:p>
+      <w:r>
+        <w:t xml:space="preserve">Statický text je chápán jako řetězec znaků, který se v průběhu času nemění. Takový text se v ideálním případě dá rozdělit na odstavce, věty, slova a znaky. </w:t>
+      </w:r>
+    </w:p>
+    <w:p/>
+    <w:p>
+      <w:pPr>
+        <w:pStyle w:val="Nadpis2"/>
+      </w:pPr>
+      <w:bookmarkStart w:id="5" w:name="_Toc151974309"/>
+      <w:r>
+        <w:t>Dynamický text</w:t>
+      </w:r>
+      <w:bookmarkEnd w:id="5"/>
+    </w:p>
+    <w:p>
+      <w:r>
+        <w:t xml:space="preserve">Dynamický text se </w:t>
+      </w:r>
+      <w:r>
+        <w:t>odlišuje</w:t>
+      </w:r>
+      <w:r>
+        <w:t xml:space="preserve"> od statického pouze tím, že se v průběhu času mění, což může vést ke ztížení operací s ním a v extrémních případech až k jejich úplnému selhání.</w:t>
+      </w:r>
+    </w:p>
+    <w:p/>
+    <w:p>
+      <w:pPr>
+        <w:pStyle w:val="Nadpis2"/>
+      </w:pPr>
+      <w:bookmarkStart w:id="6" w:name="_Toc151974310"/>
+      <w:r>
+        <w:t>Textová kotva</w:t>
+      </w:r>
+      <w:bookmarkEnd w:id="6"/>
+    </w:p>
+    <w:p>
+      <w:r>
+        <w:t>Textová kotva je pojem, který označuje specifický bod v textu, který je v ideálním případě nehybný. Takový bod je charakteristický zejména svojí odlišností od textu</w:t>
+      </w:r>
+      <w:r>
+        <w:t>. Pokud rozšíříme tuto definici na právě dva sousední body, označující začátek a konec kotvy, začne mít význam i vizuální charakteristika kotvy – např. zabarvené pozadí. Z toho vyplývá například použití pro označování částí textu, což je hlavní motivace této práce.</w:t>
+      </w:r>
+    </w:p>
+    <w:p/>
+    <w:p>
+      <w:pPr>
+        <w:pStyle w:val="Nadpis3"/>
+      </w:pPr>
+      <w:bookmarkStart w:id="7" w:name="_Toc151974311"/>
+      <w:r>
+        <w:t>Z pohledu programu</w:t>
+      </w:r>
+      <w:bookmarkEnd w:id="7"/>
+    </w:p>
+    <w:p>
+      <w:r>
+        <w:t>Pro algoritmické operace pozbývá význam vizuální reprezentace kotvy, ale je zcela nutné, aby byla každá kotva unikátní např. pomocí UUID</w:t>
+      </w:r>
+      <w:r>
+        <w:rPr>
+          <w:rStyle w:val="Znakapoznpodarou"/>
+        </w:rPr>
+        <w:footnoteReference w:id="1"/>
+      </w:r>
+      <w:r>
+        <w:t>.</w:t>
+      </w:r>
+      <w:r>
+        <w:t xml:space="preserve"> Kotvy jsou zároveň chápány jako nejmenší celky, které jsou pospojované do jednolitého bloku, který může pak kotvu reprezentovat vizuálně. Důvodem pro tento rozdíl v rozlišení na kotvy a bloky kotev je to, že ve formátu XML se každá kotva vkládá do páru tagů, který ohraničuje např. odstavec textu, ovšem označený text může přesahovat mezi více než jed</w:t>
+      </w:r>
+      <w:r>
+        <w:t>ním</w:t>
+      </w:r>
+      <w:r>
+        <w:t xml:space="preserve"> takový</w:t>
+      </w:r>
+      <w:r>
+        <w:t>m</w:t>
+      </w:r>
+      <w:r>
+        <w:t xml:space="preserve"> úsek</w:t>
+      </w:r>
+      <w:r>
+        <w:t>em</w:t>
+      </w:r>
+      <w:r>
+        <w:t xml:space="preserve"> textu</w:t>
+      </w:r>
+      <w:r>
+        <w:t>.</w:t>
+      </w:r>
+    </w:p>
     <w:p/>
     <w:p/>
     <w:p>
       <w:pPr>
-        <w:pStyle w:val="Nadpis2"/>
-      </w:pPr>
-      <w:bookmarkStart w:id="4" w:name="_Toc151360912"/>
-      <w:r>
-        <w:t>Statický text</w:t>
-      </w:r>
-      <w:bookmarkEnd w:id="4"/>
+        <w:pStyle w:val="Nadpis1"/>
+      </w:pPr>
+      <w:bookmarkStart w:id="8" w:name="_Toc151974312"/>
+      <w:r>
+        <w:lastRenderedPageBreak/>
+        <w:t>Algoritmus vytvoření kotvy</w:t>
+      </w:r>
+      <w:bookmarkEnd w:id="8"/>
+    </w:p>
+    <w:p/>
+    <w:p>
+      <w:pPr>
+        <w:spacing w:after="160" w:line="259" w:lineRule="auto"/>
+        <w:jc w:val="left"/>
+      </w:pPr>
+      <w:r>
+        <w:br w:type="page"/>
+      </w:r>
+    </w:p>
+    <w:p>
+      <w:pPr>
+        <w:pStyle w:val="Nadpis1"/>
+      </w:pPr>
+      <w:bookmarkStart w:id="9" w:name="_Toc151974313"/>
+      <w:r>
+        <w:lastRenderedPageBreak/>
+        <w:t>Algoritmus uložení kotvy</w:t>
+      </w:r>
+      <w:bookmarkEnd w:id="9"/>
+    </w:p>
+    <w:p/>
+    <w:p>
+      <w:pPr>
+        <w:spacing w:after="160" w:line="259" w:lineRule="auto"/>
+        <w:jc w:val="left"/>
+      </w:pPr>
+      <w:r>
+        <w:br w:type="page"/>
+      </w:r>
+    </w:p>
+    <w:p>
+      <w:pPr>
+        <w:pStyle w:val="Nadpis1"/>
+      </w:pPr>
+      <w:bookmarkStart w:id="10" w:name="_Toc151974314"/>
+      <w:r>
+        <w:lastRenderedPageBreak/>
+        <w:t>Algoritmus vložení kotvy</w:t>
+      </w:r>
+      <w:bookmarkEnd w:id="10"/>
+    </w:p>
+    <w:p/>
+    <w:p>
+      <w:pPr>
+        <w:spacing w:after="160" w:line="259" w:lineRule="auto"/>
+        <w:jc w:val="left"/>
+      </w:pPr>
+      <w:r>
+        <w:br w:type="page"/>
+      </w:r>
+    </w:p>
+    <w:p>
+      <w:pPr>
+        <w:pStyle w:val="Nadpis1"/>
+      </w:pPr>
+      <w:bookmarkStart w:id="11" w:name="_Toc151974315"/>
+      <w:r>
+        <w:lastRenderedPageBreak/>
+        <w:t>Knihovna</w:t>
+      </w:r>
+      <w:bookmarkEnd w:id="11"/>
     </w:p>
     <w:p/>
     <w:p/>
@@ -2606,11 +2780,11 @@
       <w:pPr>
         <w:pStyle w:val="Nadpis2"/>
       </w:pPr>
-      <w:bookmarkStart w:id="5" w:name="_Toc151360913"/>
-      <w:r>
-        <w:t>Dynamický text</w:t>
-      </w:r>
-      <w:bookmarkEnd w:id="5"/>
+      <w:bookmarkStart w:id="12" w:name="_Toc151974316"/>
+      <w:r>
+        <w:t>Architektura</w:t>
+      </w:r>
+      <w:bookmarkEnd w:id="12"/>
     </w:p>
     <w:p/>
     <w:p/>
@@ -2618,173 +2792,51 @@
       <w:pPr>
         <w:pStyle w:val="Nadpis2"/>
       </w:pPr>
-      <w:bookmarkStart w:id="6" w:name="_Toc151360914"/>
-      <w:r>
-        <w:t>Textová kotva</w:t>
-      </w:r>
-      <w:bookmarkEnd w:id="6"/>
+      <w:bookmarkStart w:id="13" w:name="_Toc151974317"/>
+      <w:r>
+        <w:t>Použití</w:t>
+      </w:r>
+      <w:bookmarkEnd w:id="13"/>
+    </w:p>
+    <w:p>
+      <w:pPr>
+        <w:spacing w:after="160" w:line="259" w:lineRule="auto"/>
+        <w:jc w:val="left"/>
+      </w:pPr>
+      <w:r>
+        <w:br w:type="page"/>
+      </w:r>
+    </w:p>
+    <w:p>
+      <w:pPr>
+        <w:pStyle w:val="Nadpis1"/>
+      </w:pPr>
+      <w:bookmarkStart w:id="14" w:name="_Toc151974318"/>
+      <w:r>
+        <w:lastRenderedPageBreak/>
+        <w:t>Demo</w:t>
+      </w:r>
+      <w:bookmarkEnd w:id="14"/>
     </w:p>
     <w:p/>
     <w:p/>
     <w:p>
       <w:pPr>
-        <w:pStyle w:val="Nadpis3"/>
-      </w:pPr>
-      <w:bookmarkStart w:id="7" w:name="_Toc151360915"/>
-      <w:r>
-        <w:t>Z pohledu programu</w:t>
-      </w:r>
-      <w:bookmarkEnd w:id="7"/>
+        <w:pStyle w:val="Nadpis2"/>
+      </w:pPr>
+      <w:bookmarkStart w:id="15" w:name="_Toc151974319"/>
+      <w:r>
+        <w:t>Funkce</w:t>
+      </w:r>
+      <w:bookmarkEnd w:id="15"/>
     </w:p>
     <w:p/>
     <w:p/>
-    <w:p/>
-    <w:p>
-      <w:pPr>
-        <w:spacing w:after="160" w:line="259" w:lineRule="auto"/>
-        <w:jc w:val="left"/>
-      </w:pPr>
-      <w:r>
-        <w:br w:type="page"/>
-      </w:r>
-    </w:p>
-    <w:p>
-      <w:pPr>
-        <w:pStyle w:val="Nadpis1"/>
-      </w:pPr>
-      <w:bookmarkStart w:id="8" w:name="_Toc151360916"/>
-      <w:r>
-        <w:lastRenderedPageBreak/>
-        <w:t>Algoritmus vytvoření kotvy</w:t>
-      </w:r>
-      <w:bookmarkEnd w:id="8"/>
-    </w:p>
-    <w:p/>
-    <w:p>
-      <w:pPr>
-        <w:spacing w:after="160" w:line="259" w:lineRule="auto"/>
-        <w:jc w:val="left"/>
-      </w:pPr>
-      <w:r>
-        <w:br w:type="page"/>
-      </w:r>
-    </w:p>
-    <w:p>
-      <w:pPr>
-        <w:pStyle w:val="Nadpis1"/>
-      </w:pPr>
-      <w:bookmarkStart w:id="9" w:name="_Toc151360917"/>
-      <w:r>
-        <w:lastRenderedPageBreak/>
-        <w:t>Algoritmus uložení kotvy</w:t>
-      </w:r>
-      <w:bookmarkEnd w:id="9"/>
-    </w:p>
-    <w:p/>
-    <w:p>
-      <w:pPr>
-        <w:spacing w:after="160" w:line="259" w:lineRule="auto"/>
-        <w:jc w:val="left"/>
-      </w:pPr>
-      <w:r>
-        <w:br w:type="page"/>
-      </w:r>
-    </w:p>
-    <w:p>
-      <w:pPr>
-        <w:pStyle w:val="Nadpis1"/>
-      </w:pPr>
-      <w:bookmarkStart w:id="10" w:name="_Toc151360918"/>
-      <w:r>
-        <w:lastRenderedPageBreak/>
-        <w:t>Algoritmus vložení kotvy</w:t>
-      </w:r>
-      <w:bookmarkEnd w:id="10"/>
-    </w:p>
-    <w:p/>
-    <w:p>
-      <w:pPr>
-        <w:spacing w:after="160" w:line="259" w:lineRule="auto"/>
-        <w:jc w:val="left"/>
-      </w:pPr>
-      <w:r>
-        <w:br w:type="page"/>
-      </w:r>
-    </w:p>
-    <w:p>
-      <w:pPr>
-        <w:pStyle w:val="Nadpis1"/>
-      </w:pPr>
-      <w:bookmarkStart w:id="11" w:name="_Toc151360919"/>
-      <w:r>
-        <w:lastRenderedPageBreak/>
-        <w:t>Knihovna</w:t>
-      </w:r>
-      <w:bookmarkEnd w:id="11"/>
-    </w:p>
-    <w:p/>
-    <w:p/>
     <w:p>
       <w:pPr>
         <w:pStyle w:val="Nadpis2"/>
       </w:pPr>
-      <w:bookmarkStart w:id="12" w:name="_Toc151360920"/>
-      <w:r>
-        <w:t>Architektura</w:t>
-      </w:r>
-      <w:bookmarkEnd w:id="12"/>
-    </w:p>
-    <w:p/>
-    <w:p/>
-    <w:p>
-      <w:pPr>
-        <w:pStyle w:val="Nadpis2"/>
-      </w:pPr>
-      <w:bookmarkStart w:id="13" w:name="_Toc151360921"/>
-      <w:r>
-        <w:t>Použití</w:t>
-      </w:r>
-      <w:bookmarkEnd w:id="13"/>
-    </w:p>
-    <w:p>
-      <w:pPr>
-        <w:spacing w:after="160" w:line="259" w:lineRule="auto"/>
-        <w:jc w:val="left"/>
-      </w:pPr>
-      <w:r>
-        <w:br w:type="page"/>
-      </w:r>
-    </w:p>
-    <w:p>
-      <w:pPr>
-        <w:pStyle w:val="Nadpis1"/>
-      </w:pPr>
-      <w:bookmarkStart w:id="14" w:name="_Toc151360922"/>
-      <w:r>
-        <w:lastRenderedPageBreak/>
-        <w:t>Demo</w:t>
-      </w:r>
-      <w:bookmarkEnd w:id="14"/>
-    </w:p>
-    <w:p/>
-    <w:p/>
-    <w:p>
-      <w:pPr>
-        <w:pStyle w:val="Nadpis2"/>
-      </w:pPr>
-      <w:bookmarkStart w:id="15" w:name="_Toc151360923"/>
-      <w:r>
-        <w:t>Funkce</w:t>
-      </w:r>
-      <w:bookmarkEnd w:id="15"/>
-    </w:p>
-    <w:p/>
-    <w:p/>
-    <w:p>
-      <w:pPr>
-        <w:pStyle w:val="Nadpis2"/>
-      </w:pPr>
-      <w:bookmarkStart w:id="16" w:name="_Toc151360924"/>
+      <w:bookmarkStart w:id="16" w:name="_Toc151974320"/>
       <w:r>
         <w:t>Generování textu</w:t>
       </w:r>
@@ -2814,7 +2866,7 @@
       <w:pPr>
         <w:pStyle w:val="Nadpis1"/>
       </w:pPr>
-      <w:bookmarkStart w:id="17" w:name="_Toc151360925"/>
+      <w:bookmarkStart w:id="17" w:name="_Toc151974321"/>
       <w:r>
         <w:lastRenderedPageBreak/>
         <w:t>Závěr</w:t>
@@ -2830,7 +2882,7 @@
         <w:br w:type="page"/>
       </w:r>
     </w:p>
-    <w:bookmarkStart w:id="18" w:name="_Toc151360926" w:displacedByCustomXml="next"/>
+    <w:bookmarkStart w:id="18" w:name="_Toc151974322" w:displacedByCustomXml="next"/>
     <w:sdt>
       <w:sdtPr>
         <w:rPr>
@@ -2907,7 +2959,7 @@
       <w:pPr>
         <w:pStyle w:val="Nadpis1"/>
       </w:pPr>
-      <w:bookmarkStart w:id="19" w:name="_Toc151360927"/>
+      <w:bookmarkStart w:id="19" w:name="_Toc151974323"/>
       <w:r>
         <w:lastRenderedPageBreak/>
         <w:t>Seznam obrázků</w:t>
@@ -2931,7 +2983,7 @@
       <w:pPr>
         <w:pStyle w:val="Nadpis1"/>
       </w:pPr>
-      <w:bookmarkStart w:id="20" w:name="_Toc151360928"/>
+      <w:bookmarkStart w:id="20" w:name="_Toc151974324"/>
       <w:r>
         <w:t>Seznam ukázek kódu</w:t>
       </w:r>
@@ -3049,6 +3101,31 @@
       </w:pPr>
       <w:r>
         <w:continuationSeparator/>
+      </w:r>
+    </w:p>
+  </w:footnote>
+  <w:footnote w:id="1">
+    <w:p>
+      <w:pPr>
+        <w:pStyle w:val="Textpoznpodarou"/>
+      </w:pPr>
+      <w:r>
+        <w:rPr>
+          <w:rStyle w:val="Znakapoznpodarou"/>
+        </w:rPr>
+        <w:footnoteRef/>
+      </w:r>
+      <w:r>
+        <w:t xml:space="preserve"> UUID – </w:t>
+      </w:r>
+      <w:r>
+        <w:rPr>
+          <w:lang w:val="en-US"/>
+        </w:rPr>
+        <w:t>Universally Unique Identifier</w:t>
+      </w:r>
+      <w:r>
+        <w:t xml:space="preserve"> ~ Univerzálně Unikátní Identifikátor</w:t>
       </w:r>
     </w:p>
   </w:footnote>
@@ -3699,7 +3776,7 @@
     <w:uiPriority w:val="9"/>
     <w:unhideWhenUsed/>
     <w:qFormat/>
-    <w:rsid w:val="00D237B9"/>
+    <w:rsid w:val="007361D1"/>
     <w:pPr>
       <w:numPr>
         <w:ilvl w:val="1"/>
@@ -3708,7 +3785,6 @@
       <w:outlineLvl w:val="1"/>
     </w:pPr>
     <w:rPr>
-      <w:smallCaps w:val="0"/>
       <w:sz w:val="32"/>
       <w:szCs w:val="26"/>
     </w:rPr>
@@ -3722,7 +3798,7 @@
     <w:uiPriority w:val="9"/>
     <w:unhideWhenUsed/>
     <w:qFormat/>
-    <w:rsid w:val="00D237B9"/>
+    <w:rsid w:val="007361D1"/>
     <w:pPr>
       <w:numPr>
         <w:ilvl w:val="2"/>
@@ -4016,10 +4092,11 @@
     <w:basedOn w:val="Standardnpsmoodstavce"/>
     <w:link w:val="Nadpis2"/>
     <w:uiPriority w:val="9"/>
-    <w:rsid w:val="00D237B9"/>
+    <w:rsid w:val="007361D1"/>
     <w:rPr>
       <w:rFonts w:ascii="Times New Roman" w:eastAsiaTheme="majorEastAsia" w:hAnsi="Times New Roman" w:cstheme="majorBidi"/>
       <w:b/>
+      <w:smallCaps/>
       <w:color w:val="000000" w:themeColor="text1"/>
       <w:kern w:val="0"/>
       <w:sz w:val="32"/>
@@ -4032,10 +4109,11 @@
     <w:basedOn w:val="Standardnpsmoodstavce"/>
     <w:link w:val="Nadpis3"/>
     <w:uiPriority w:val="9"/>
-    <w:rsid w:val="00D237B9"/>
+    <w:rsid w:val="007361D1"/>
     <w:rPr>
       <w:rFonts w:ascii="Times New Roman" w:eastAsiaTheme="majorEastAsia" w:hAnsi="Times New Roman" w:cstheme="majorBidi"/>
       <w:b/>
+      <w:smallCaps/>
       <w:color w:val="000000" w:themeColor="text1"/>
       <w:kern w:val="0"/>
       <w:sz w:val="28"/>
@@ -4219,6 +4297,48 @@
       <w:spacing w:after="100"/>
       <w:ind w:left="480"/>
     </w:pPr>
+  </w:style>
+  <w:style w:type="paragraph" w:styleId="Textpoznpodarou">
+    <w:name w:val="footnote text"/>
+    <w:basedOn w:val="Normln"/>
+    <w:link w:val="TextpoznpodarouChar"/>
+    <w:uiPriority w:val="99"/>
+    <w:semiHidden/>
+    <w:unhideWhenUsed/>
+    <w:rsid w:val="00C24206"/>
+    <w:pPr>
+      <w:spacing w:after="0" w:line="240" w:lineRule="auto"/>
+    </w:pPr>
+    <w:rPr>
+      <w:sz w:val="20"/>
+      <w:szCs w:val="20"/>
+    </w:rPr>
+  </w:style>
+  <w:style w:type="character" w:customStyle="1" w:styleId="TextpoznpodarouChar">
+    <w:name w:val="Text pozn. pod čarou Char"/>
+    <w:basedOn w:val="Standardnpsmoodstavce"/>
+    <w:link w:val="Textpoznpodarou"/>
+    <w:uiPriority w:val="99"/>
+    <w:semiHidden/>
+    <w:rsid w:val="00C24206"/>
+    <w:rPr>
+      <w:rFonts w:ascii="Times New Roman" w:hAnsi="Times New Roman"/>
+      <w:kern w:val="0"/>
+      <w:sz w:val="20"/>
+      <w:szCs w:val="20"/>
+      <w14:ligatures w14:val="none"/>
+    </w:rPr>
+  </w:style>
+  <w:style w:type="character" w:styleId="Znakapoznpodarou">
+    <w:name w:val="footnote reference"/>
+    <w:basedOn w:val="Standardnpsmoodstavce"/>
+    <w:uiPriority w:val="99"/>
+    <w:semiHidden/>
+    <w:unhideWhenUsed/>
+    <w:rsid w:val="00C24206"/>
+    <w:rPr>
+      <w:vertAlign w:val="superscript"/>
+    </w:rPr>
   </w:style>
 </w:styles>
 </file>

</xml_diff>

<commit_message>
README + doc update
</commit_message>
<xml_diff>
--- a/documentation/Documentation.docx
+++ b/documentation/Documentation.docx
@@ -2760,13 +2760,29 @@
         <w:t xml:space="preserve"> Kotvy jsou zároveň chápány jako nejmenší celky, které jsou pospojované do jednolitého bloku, který může pak kotvu reprezentovat vizuálně. Důvodem pro tento rozdíl v rozlišení na kotvy</w:t>
       </w:r>
       <w:r>
-        <w:t xml:space="preserve"> (Anchor)</w:t>
+        <w:t xml:space="preserve"> (</w:t>
+      </w:r>
+      <w:proofErr w:type="spellStart"/>
+      <w:r>
+        <w:t>Anchor</w:t>
+      </w:r>
+      <w:proofErr w:type="spellEnd"/>
+      <w:r>
+        <w:t>)</w:t>
       </w:r>
       <w:r>
         <w:t xml:space="preserve"> a bloky kotev</w:t>
       </w:r>
       <w:r>
-        <w:t xml:space="preserve"> (AnchorBlock)</w:t>
+        <w:t xml:space="preserve"> (</w:t>
+      </w:r>
+      <w:proofErr w:type="spellStart"/>
+      <w:r>
+        <w:t>AnchorBlock</w:t>
+      </w:r>
+      <w:proofErr w:type="spellEnd"/>
+      <w:r>
+        <w:t>)</w:t>
       </w:r>
       <w:r>
         <w:t xml:space="preserve"> je to, že ve formátu XML se každá kotva vkládá do páru tagů, který ohraničuje např. odstavec textu, ovšem označený text může přesahovat mezi více než jed</w:t>
@@ -2819,7 +2835,15 @@
         <w:jc w:val="left"/>
       </w:pPr>
       <w:r>
-        <w:t xml:space="preserve">K vytvoření kotvy je nejdříve potřeba impulsu od uživatele. Takový impuls musí následovat po označení libovolné oblasti textu – horizontálně i vertikálně. V případě, že by žádné označení neexistovalo, není co vytvářet. Vše je situováno tak, aby bylo možné tvořit kotvy zvlášť pro každý jeden definovaný blok textu (rootNode). Pokud </w:t>
+        <w:t>K vytvoření kotvy je nejdříve potřeba impulsu od uživatele. Takový impuls musí následovat po označení libovolné oblasti textu – horizontálně i vertikálně. V případě, že by žádné označení neexistovalo, není co vytvářet. Vše je situováno tak, aby bylo možné tvořit kotvy zvlášť pro každý jeden definovaný blok textu (</w:t>
+      </w:r>
+      <w:proofErr w:type="spellStart"/>
+      <w:r>
+        <w:t>rootNode</w:t>
+      </w:r>
+      <w:proofErr w:type="spellEnd"/>
+      <w:r>
+        <w:t xml:space="preserve">). Pokud </w:t>
       </w:r>
       <w:r>
         <w:t>výběr</w:t>
@@ -2837,7 +2861,47 @@
         <w:t>V případě, že výběr v textu je validní, je možné pokusit se o vytvoření kotvy.</w:t>
       </w:r>
       <w:r>
-        <w:t xml:space="preserve"> Algoritmus zpracovává jednotlivé části výběru (objektu Selection) – tzv. Range. Nejprve je nutné získat nejmenší možný blok, který obsahuje celý Range – tzv. commonAncestorContainer. Zbytek práce může probíhat už pouze v tomto bloku. Z tohoto bloku jsou dále vybrány všechny jeho potomci – tzv. Node, které jsou textové (TEXT_NODE) a zároveň jsou součástí označení. Ty jsou vkládány do pole v pořadí jejich výskytu a následně jsou vyřazeny (nahrazeny null) ty, které jsou již součástí něj</w:t>
+        <w:t xml:space="preserve"> Algoritmus zpracovává jednotlivé části výběru (objektu </w:t>
+      </w:r>
+      <w:proofErr w:type="spellStart"/>
+      <w:r>
+        <w:t>Selection</w:t>
+      </w:r>
+      <w:proofErr w:type="spellEnd"/>
+      <w:r>
+        <w:t xml:space="preserve">) – tzv. </w:t>
+      </w:r>
+      <w:proofErr w:type="spellStart"/>
+      <w:r>
+        <w:t>Range</w:t>
+      </w:r>
+      <w:proofErr w:type="spellEnd"/>
+      <w:r>
+        <w:t xml:space="preserve">. Nejprve je nutné získat nejmenší možný blok, který obsahuje celý </w:t>
+      </w:r>
+      <w:proofErr w:type="spellStart"/>
+      <w:r>
+        <w:t>Range</w:t>
+      </w:r>
+      <w:proofErr w:type="spellEnd"/>
+      <w:r>
+        <w:t xml:space="preserve"> – tzv. </w:t>
+      </w:r>
+      <w:proofErr w:type="spellStart"/>
+      <w:r>
+        <w:t>commonAncestorContainer</w:t>
+      </w:r>
+      <w:proofErr w:type="spellEnd"/>
+      <w:r>
+        <w:t xml:space="preserve">. Zbytek práce může probíhat už pouze v tomto bloku. Z tohoto bloku jsou dále vybrány všechny jeho potomci – tzv. Node, které jsou textové (TEXT_NODE) a zároveň jsou součástí označení. Ty jsou vkládány do pole v pořadí jejich výskytu a následně jsou vyřazeny (nahrazeny </w:t>
+      </w:r>
+      <w:proofErr w:type="spellStart"/>
+      <w:r>
+        <w:t>null</w:t>
+      </w:r>
+      <w:proofErr w:type="spellEnd"/>
+      <w:r>
+        <w:t>) ty, které jsou již součástí něj</w:t>
       </w:r>
       <w:r>
         <w:t>a</w:t>
@@ -2845,8 +2909,13 @@
       <w:r>
         <w:t xml:space="preserve">kého </w:t>
       </w:r>
-      <w:r>
-        <w:t>Anchoru – nesmí v cestě k němu skrze DOM</w:t>
+      <w:proofErr w:type="spellStart"/>
+      <w:r>
+        <w:t>Anchoru</w:t>
+      </w:r>
+      <w:proofErr w:type="spellEnd"/>
+      <w:r>
+        <w:t xml:space="preserve"> – nesmí v cestě k němu skrze DOM</w:t>
       </w:r>
       <w:r>
         <w:rPr>
@@ -2855,7 +2924,15 @@
         <w:footnoteReference w:id="2"/>
       </w:r>
       <w:r>
-        <w:t xml:space="preserve"> existovat žádný další Anchor, čímž je zabráněno překryvům mezi kotvami. </w:t>
+        <w:t xml:space="preserve"> existovat žádný další </w:t>
+      </w:r>
+      <w:proofErr w:type="spellStart"/>
+      <w:r>
+        <w:t>Anchor</w:t>
+      </w:r>
+      <w:proofErr w:type="spellEnd"/>
+      <w:r>
+        <w:t xml:space="preserve">, čímž je zabráněno překryvům mezi kotvami. </w:t>
       </w:r>
     </w:p>
     <w:p>
@@ -2864,7 +2941,111 @@
         <w:jc w:val="left"/>
       </w:pPr>
       <w:r>
-        <w:t>Pro každý souvislý úsek těchto potomků je pak vytvořen AnchorBlock, který kromě referencí na jednotlivé menší části nese i další přídavné informace, které jsou pro celou kotvu společné (barva apod.). Pro první Anchor prvního AnchorBloku je použit startOffset z Range a pro poslední Anchor posledního AnchorBlocku je použit endOffset z Range. Zbytek pokrývá všechen doposud nepokrytý text mezi nimi. Nakonec AnchorBlock spojí všechny své Anchory (leftJoin, rightJoin). Tím algoritmus končí.</w:t>
+        <w:t xml:space="preserve">Pro každý souvislý úsek těchto potomků je pak vytvořen </w:t>
+      </w:r>
+      <w:proofErr w:type="spellStart"/>
+      <w:r>
+        <w:t>AnchorBlock</w:t>
+      </w:r>
+      <w:proofErr w:type="spellEnd"/>
+      <w:r>
+        <w:t xml:space="preserve">, který kromě referencí na jednotlivé menší části nese i další přídavné informace, které jsou pro celou kotvu společné (barva apod.). Pro první </w:t>
+      </w:r>
+      <w:proofErr w:type="spellStart"/>
+      <w:r>
+        <w:t>Anchor</w:t>
+      </w:r>
+      <w:proofErr w:type="spellEnd"/>
+      <w:r>
+        <w:t xml:space="preserve"> prvního </w:t>
+      </w:r>
+      <w:proofErr w:type="spellStart"/>
+      <w:r>
+        <w:t>AnchorBloku</w:t>
+      </w:r>
+      <w:proofErr w:type="spellEnd"/>
+      <w:r>
+        <w:t xml:space="preserve"> je použit </w:t>
+      </w:r>
+      <w:proofErr w:type="spellStart"/>
+      <w:r>
+        <w:t>startOffset</w:t>
+      </w:r>
+      <w:proofErr w:type="spellEnd"/>
+      <w:r>
+        <w:t xml:space="preserve"> z </w:t>
+      </w:r>
+      <w:proofErr w:type="spellStart"/>
+      <w:r>
+        <w:t>Range</w:t>
+      </w:r>
+      <w:proofErr w:type="spellEnd"/>
+      <w:r>
+        <w:t xml:space="preserve"> a pro poslední </w:t>
+      </w:r>
+      <w:proofErr w:type="spellStart"/>
+      <w:r>
+        <w:t>Anchor</w:t>
+      </w:r>
+      <w:proofErr w:type="spellEnd"/>
+      <w:r>
+        <w:t xml:space="preserve"> posledního </w:t>
+      </w:r>
+      <w:proofErr w:type="spellStart"/>
+      <w:r>
+        <w:t>AnchorBlocku</w:t>
+      </w:r>
+      <w:proofErr w:type="spellEnd"/>
+      <w:r>
+        <w:t xml:space="preserve"> je použit </w:t>
+      </w:r>
+      <w:proofErr w:type="spellStart"/>
+      <w:r>
+        <w:t>endOffset</w:t>
+      </w:r>
+      <w:proofErr w:type="spellEnd"/>
+      <w:r>
+        <w:t xml:space="preserve"> z </w:t>
+      </w:r>
+      <w:proofErr w:type="spellStart"/>
+      <w:r>
+        <w:t>Range</w:t>
+      </w:r>
+      <w:proofErr w:type="spellEnd"/>
+      <w:r>
+        <w:t xml:space="preserve">. Zbytek pokrývá všechen doposud nepokrytý text mezi nimi. Nakonec </w:t>
+      </w:r>
+      <w:proofErr w:type="spellStart"/>
+      <w:r>
+        <w:t>AnchorBlock</w:t>
+      </w:r>
+      <w:proofErr w:type="spellEnd"/>
+      <w:r>
+        <w:t xml:space="preserve"> spojí všechny své </w:t>
+      </w:r>
+      <w:proofErr w:type="spellStart"/>
+      <w:r>
+        <w:t>Anchory</w:t>
+      </w:r>
+      <w:proofErr w:type="spellEnd"/>
+      <w:r>
+        <w:t xml:space="preserve"> (</w:t>
+      </w:r>
+      <w:proofErr w:type="spellStart"/>
+      <w:r>
+        <w:t>leftJoin</w:t>
+      </w:r>
+      <w:proofErr w:type="spellEnd"/>
+      <w:r>
+        <w:t xml:space="preserve">, </w:t>
+      </w:r>
+      <w:proofErr w:type="spellStart"/>
+      <w:r>
+        <w:t>rightJoin</w:t>
+      </w:r>
+      <w:proofErr w:type="spellEnd"/>
+      <w:r>
+        <w:t>). Tím algoritmus končí.</w:t>
       </w:r>
     </w:p>
     <w:p>
@@ -2916,8 +3097,13 @@
     </w:p>
     <w:p>
       <w:r>
-        <w:t>Něco málo k serializaci</w:t>
-      </w:r>
+        <w:t xml:space="preserve">Něco málo k </w:t>
+      </w:r>
+      <w:proofErr w:type="spellStart"/>
+      <w:r>
+        <w:t>serializaci</w:t>
+      </w:r>
+      <w:proofErr w:type="spellEnd"/>
     </w:p>
     <w:p>
       <w:pPr>
@@ -2941,7 +3127,15 @@
     </w:p>
     <w:p>
       <w:r>
-        <w:t>Pár checků a pak to samé jako vytvoření</w:t>
+        <w:t xml:space="preserve">Pár </w:t>
+      </w:r>
+      <w:proofErr w:type="spellStart"/>
+      <w:r>
+        <w:t>checků</w:t>
+      </w:r>
+      <w:proofErr w:type="spellEnd"/>
+      <w:r>
+        <w:t xml:space="preserve"> a pak to samé jako vytvoření</w:t>
       </w:r>
     </w:p>
     <w:p>
@@ -2970,8 +3164,13 @@
     </w:p>
     <w:p/>
     <w:p>
-      <w:r>
-        <w:t>xPath…</w:t>
+      <w:proofErr w:type="spellStart"/>
+      <w:r>
+        <w:t>xPath</w:t>
+      </w:r>
+      <w:proofErr w:type="spellEnd"/>
+      <w:r>
+        <w:t>…</w:t>
       </w:r>
     </w:p>
     <w:p/>
@@ -2980,7 +3179,20 @@
         <w:pStyle w:val="Nadpis2"/>
       </w:pPr>
       <w:r>
-        <w:t>Funkce invertHexColor()</w:t>
+        <w:t xml:space="preserve">Funkce </w:t>
+      </w:r>
+      <w:proofErr w:type="spellStart"/>
+      <w:proofErr w:type="gramStart"/>
+      <w:r>
+        <w:t>invertHexColor</w:t>
+      </w:r>
+      <w:proofErr w:type="spellEnd"/>
+      <w:r>
+        <w:t>(</w:t>
+      </w:r>
+      <w:proofErr w:type="gramEnd"/>
+      <w:r>
+        <w:t>)</w:t>
       </w:r>
     </w:p>
     <w:p>
@@ -3000,8 +3212,13 @@
         <w:t>formátu.</w:t>
       </w:r>
       <w:r>
-        <w:t xml:space="preserve"> Jako kontrastově obrácená barva se v tomto případě myslí buď černá (#000000), nebo bílá (#ffffff), jelikož funkce je využita při přebarvování Anchoru</w:t>
-      </w:r>
+        <w:t xml:space="preserve"> Jako kontrastově obrácená barva se v tomto případě myslí buď černá (#000000), nebo bílá (#ffffff), jelikož funkce je využita při přebarvování </w:t>
+      </w:r>
+      <w:proofErr w:type="spellStart"/>
+      <w:r>
+        <w:t>Anchoru</w:t>
+      </w:r>
+      <w:proofErr w:type="spellEnd"/>
       <w:r>
         <w:t xml:space="preserve"> tak, aby byla barva textu vždy dostatečně kontrastivní s barvou jeho pozadí. Funkce podporuje argument v</w:t>
       </w:r>
@@ -3061,10 +3278,120 @@
     </w:p>
     <w:p>
       <w:r>
-        <w:t>Nezapomenout na NPM!</w:t>
-      </w:r>
-      <w:r>
-        <w:t xml:space="preserve"> Zmínit README!</w:t>
+        <w:t>Celý projekt je koncipován jako knihovna pro použití ve webovém prostředí; přesněji přímo ve webových aplikacích</w:t>
+      </w:r>
+      <w:r>
+        <w:t xml:space="preserve">. Od toho se také odvíjí architektura projektu a styl jeho vývoje. Důraz byl například kladen velmi na </w:t>
+      </w:r>
+      <w:r>
+        <w:t xml:space="preserve">omezení </w:t>
+      </w:r>
+      <w:r>
+        <w:t>využívání dalších knihoven (</w:t>
+      </w:r>
+      <w:proofErr w:type="spellStart"/>
+      <w:r>
+        <w:t>dependecies</w:t>
+      </w:r>
+      <w:proofErr w:type="spellEnd"/>
+      <w:r>
+        <w:t xml:space="preserve">). Celá knihovna je pak dostupná v registru </w:t>
+      </w:r>
+      <w:proofErr w:type="spellStart"/>
+      <w:r>
+        <w:t>npm</w:t>
+      </w:r>
+      <w:proofErr w:type="spellEnd"/>
+      <w:r>
+        <w:rPr>
+          <w:rStyle w:val="Znakapoznpodarou"/>
+        </w:rPr>
+        <w:footnoteReference w:id="3"/>
+      </w:r>
+      <w:r>
+        <w:t xml:space="preserve"> pod názvem </w:t>
+      </w:r>
+      <w:proofErr w:type="spellStart"/>
+      <w:r>
+        <w:t>dynamic</w:t>
+      </w:r>
+      <w:proofErr w:type="spellEnd"/>
+      <w:r>
+        <w:t>-text-</w:t>
+      </w:r>
+      <w:proofErr w:type="spellStart"/>
+      <w:r>
+        <w:t>anchors</w:t>
+      </w:r>
+      <w:proofErr w:type="spellEnd"/>
+      <w:r>
+        <w:t xml:space="preserve">. Díky </w:t>
+      </w:r>
+      <w:proofErr w:type="spellStart"/>
+      <w:r>
+        <w:t>npm</w:t>
+      </w:r>
+      <w:proofErr w:type="spellEnd"/>
+      <w:r>
+        <w:t xml:space="preserve"> je jednoduché publikovat nové verze knihovny přímo z GitHub </w:t>
+      </w:r>
+      <w:proofErr w:type="spellStart"/>
+      <w:r>
+        <w:t>repozitáře</w:t>
+      </w:r>
+      <w:proofErr w:type="spellEnd"/>
+      <w:r>
+        <w:t xml:space="preserve"> nebo knihovnu jednoduše</w:t>
+      </w:r>
+      <w:r>
+        <w:t xml:space="preserve"> sémanticky</w:t>
+      </w:r>
+      <w:r>
+        <w:t xml:space="preserve"> </w:t>
+      </w:r>
+      <w:proofErr w:type="spellStart"/>
+      <w:r>
+        <w:t>verzovat</w:t>
+      </w:r>
+      <w:proofErr w:type="spellEnd"/>
+      <w:r>
+        <w:t xml:space="preserve"> </w:t>
+      </w:r>
+      <w:r>
+        <w:t>(</w:t>
+      </w:r>
+      <w:proofErr w:type="spellStart"/>
+      <w:proofErr w:type="gramStart"/>
+      <w:r>
+        <w:t>major.minor</w:t>
+      </w:r>
+      <w:proofErr w:type="gramEnd"/>
+      <w:r>
+        <w:t>.patch</w:t>
+      </w:r>
+      <w:proofErr w:type="spellEnd"/>
+      <w:r>
+        <w:t>)</w:t>
+      </w:r>
+      <w:r>
+        <w:t>.</w:t>
+      </w:r>
+      <w:r>
+        <w:t xml:space="preserve"> </w:t>
+      </w:r>
+      <w:proofErr w:type="spellStart"/>
+      <w:r>
+        <w:t>Npm</w:t>
+      </w:r>
+      <w:proofErr w:type="spellEnd"/>
+      <w:r>
+        <w:t xml:space="preserve"> ostatním vývojářům poskytuje přehledné informace o knihovně</w:t>
+      </w:r>
+      <w:r>
+        <w:t>, jako je například odkaz na demo nebo README projektu</w:t>
+      </w:r>
+      <w:r>
+        <w:t>.</w:t>
       </w:r>
     </w:p>
     <w:p/>
@@ -3089,6 +3416,144 @@
         <w:t>Použití</w:t>
       </w:r>
       <w:bookmarkEnd w:id="13"/>
+    </w:p>
+    <w:p>
+      <w:pPr>
+        <w:spacing w:after="160" w:line="259" w:lineRule="auto"/>
+        <w:jc w:val="left"/>
+      </w:pPr>
+      <w:r>
+        <w:t xml:space="preserve">Celý proces od instalace po užití je </w:t>
+      </w:r>
+      <w:r>
+        <w:t>objasněn</w:t>
+      </w:r>
+      <w:r>
+        <w:t xml:space="preserve"> v README.</w:t>
+      </w:r>
+      <w:r>
+        <w:t xml:space="preserve"> Po instalaci je potřeba knihovnu pouze importovat:</w:t>
+      </w:r>
+    </w:p>
+    <w:p>
+      <w:pPr>
+        <w:spacing w:after="160" w:line="259" w:lineRule="auto"/>
+        <w:jc w:val="left"/>
+      </w:pPr>
+      <w:r>
+        <w:t xml:space="preserve">`import DTA </w:t>
+      </w:r>
+      <w:proofErr w:type="spellStart"/>
+      <w:r>
+        <w:t>from</w:t>
+      </w:r>
+      <w:proofErr w:type="spellEnd"/>
+      <w:r>
+        <w:t xml:space="preserve"> "</w:t>
+      </w:r>
+      <w:proofErr w:type="spellStart"/>
+      <w:r>
+        <w:t>dynamic</w:t>
+      </w:r>
+      <w:proofErr w:type="spellEnd"/>
+      <w:r>
+        <w:t>-text-</w:t>
+      </w:r>
+      <w:proofErr w:type="spellStart"/>
+      <w:r>
+        <w:t>anchors</w:t>
+      </w:r>
+      <w:proofErr w:type="spellEnd"/>
+      <w:proofErr w:type="gramStart"/>
+      <w:r>
+        <w:t>";`</w:t>
+      </w:r>
+      <w:proofErr w:type="gramEnd"/>
+    </w:p>
+    <w:p>
+      <w:pPr>
+        <w:spacing w:after="160" w:line="259" w:lineRule="auto"/>
+        <w:jc w:val="left"/>
+      </w:pPr>
+      <w:r>
+        <w:t xml:space="preserve">Poté je nutné vytvořit objekt DTA, do jehož konstruktoru se vkládá </w:t>
+      </w:r>
+      <w:r>
+        <w:t>element, v němž má být možné operovat s</w:t>
+      </w:r>
+      <w:r>
+        <w:t> </w:t>
+      </w:r>
+      <w:r>
+        <w:t>kotvami</w:t>
+      </w:r>
+      <w:r>
+        <w:t>:</w:t>
+      </w:r>
+    </w:p>
+    <w:p>
+      <w:pPr>
+        <w:spacing w:after="160" w:line="259" w:lineRule="auto"/>
+        <w:jc w:val="left"/>
+      </w:pPr>
+      <w:r>
+        <w:t>`</w:t>
+      </w:r>
+      <w:proofErr w:type="spellStart"/>
+      <w:r>
+        <w:t>const</w:t>
+      </w:r>
+      <w:proofErr w:type="spellEnd"/>
+      <w:r>
+        <w:t xml:space="preserve"> </w:t>
+      </w:r>
+      <w:proofErr w:type="spellStart"/>
+      <w:r>
+        <w:t>dta</w:t>
+      </w:r>
+      <w:proofErr w:type="spellEnd"/>
+      <w:r>
+        <w:t xml:space="preserve"> = </w:t>
+      </w:r>
+      <w:proofErr w:type="spellStart"/>
+      <w:r>
+        <w:t>new</w:t>
+      </w:r>
+      <w:proofErr w:type="spellEnd"/>
+      <w:r>
+        <w:t xml:space="preserve"> </w:t>
+      </w:r>
+      <w:proofErr w:type="gramStart"/>
+      <w:r>
+        <w:t>DTA(</w:t>
+      </w:r>
+      <w:proofErr w:type="spellStart"/>
+      <w:proofErr w:type="gramEnd"/>
+      <w:r>
+        <w:t>rootElement</w:t>
+      </w:r>
+      <w:proofErr w:type="spellEnd"/>
+      <w:r>
+        <w:t>);`</w:t>
+      </w:r>
+    </w:p>
+    <w:p>
+      <w:pPr>
+        <w:spacing w:after="160" w:line="259" w:lineRule="auto"/>
+        <w:jc w:val="left"/>
+      </w:pPr>
+      <w:r>
+        <w:t xml:space="preserve"> Následně</w:t>
+      </w:r>
+      <w:r>
+        <w:t xml:space="preserve"> je již možné používat všechny veřejné metody knihovny.</w:t>
+      </w:r>
+    </w:p>
+    <w:p>
+      <w:pPr>
+        <w:spacing w:after="160" w:line="259" w:lineRule="auto"/>
+        <w:jc w:val="left"/>
+      </w:pPr>
     </w:p>
     <w:p>
       <w:pPr>
@@ -3440,6 +3905,39 @@
       </w:r>
       <w:r>
         <w:t xml:space="preserve"> ~ Objektový Model Dokumentu</w:t>
+      </w:r>
+    </w:p>
+  </w:footnote>
+  <w:footnote w:id="3">
+    <w:p>
+      <w:pPr>
+        <w:pStyle w:val="Textpoznpodarou"/>
+      </w:pPr>
+      <w:r>
+        <w:rPr>
+          <w:rStyle w:val="Znakapoznpodarou"/>
+        </w:rPr>
+        <w:footnoteRef/>
+      </w:r>
+      <w:r>
+        <w:t xml:space="preserve"> </w:t>
+      </w:r>
+      <w:proofErr w:type="spellStart"/>
+      <w:r>
+        <w:t>npm</w:t>
+      </w:r>
+      <w:proofErr w:type="spellEnd"/>
+      <w:r>
+        <w:t xml:space="preserve">, Inc. </w:t>
+      </w:r>
+      <w:r>
+        <w:t>–</w:t>
+      </w:r>
+      <w:r>
+        <w:t xml:space="preserve"> </w:t>
+      </w:r>
+      <w:r>
+        <w:t>správce JS balíčků (knihoven) pro Node.JS</w:t>
       </w:r>
     </w:p>
   </w:footnote>

</xml_diff>